<commit_message>
Link index to index21 to alive.doc
</commit_message>
<xml_diff>
--- a/web-form/basedoc/Alive.docx
+++ b/web-form/basedoc/Alive.docx
@@ -481,7 +481,7 @@
       <w:pPr>
         <w:spacing w:before="120"/>
         <w:rPr>
-          <w:rFonts w:ascii="TH SarabunIT๙" w:hAnsi="TH SarabunIT๙" w:cs="TH SarabunIT๙" w:hint="cs"/>
+          <w:rFonts w:ascii="TH SarabunIT๙" w:hAnsi="TH SarabunIT๙" w:cs="TH SarabunIT๙"/>
           <w:sz w:val="32"/>
           <w:szCs w:val="32"/>
           <w:cs/>
@@ -2022,7 +2022,7 @@
         <w:ind w:left="0" w:firstLine="1440"/>
         <w:jc w:val="thaiDistribute"/>
         <w:rPr>
-          <w:rFonts w:ascii="TH SarabunIT๙" w:hAnsi="TH SarabunIT๙" w:cs="TH SarabunIT๙" w:hint="cs"/>
+          <w:rFonts w:ascii="TH SarabunIT๙" w:hAnsi="TH SarabunIT๙" w:cs="TH SarabunIT๙"/>
           <w:b w:val="0"/>
           <w:bCs w:val="0"/>
           <w:spacing w:val="-8"/>
@@ -2116,23 +2116,223 @@
       <w:r>
         <w:rPr>
           <w:rFonts w:ascii="TH SarabunIT๙" w:hAnsi="TH SarabunIT๙" w:cs="TH SarabunIT๙" w:hint="cs"/>
+          <w:b w:val="0"/>
+          <w:bCs w:val="0"/>
+          <w:sz w:val="32"/>
+          <w:szCs w:val="32"/>
+          <w:cs/>
+        </w:rPr>
+        <w:t>ได้เกิดเมื่อ</w:t>
+      </w:r>
+      <w:bookmarkStart w:id="0" w:name="_GoBack"/>
+      <w:bookmarkEnd w:id="0"/>
+      <w:r>
+        <w:rPr>
+          <w:rFonts w:ascii="TH SarabunIT๙" w:hAnsi="TH SarabunIT๙" w:cs="TH SarabunIT๙" w:hint="cs"/>
+          <w:b w:val="0"/>
+          <w:bCs w:val="0"/>
+          <w:sz w:val="32"/>
+          <w:szCs w:val="32"/>
+          <w:cs/>
+        </w:rPr>
+        <w:t xml:space="preserve">วันที่ </w:t>
+      </w:r>
+      <w:r>
+        <w:rPr>
+          <w:rFonts w:ascii="TH SarabunIT๙" w:hAnsi="TH SarabunIT๙" w:cs="TH SarabunIT๙"/>
+          <w:b w:val="0"/>
+          <w:bCs w:val="0"/>
+          <w:sz w:val="32"/>
+          <w:szCs w:val="32"/>
+        </w:rPr>
+        <w:t>{</w:t>
+      </w:r>
+      <w:proofErr w:type="spellStart"/>
+      <w:r>
+        <w:rPr>
+          <w:rFonts w:ascii="TH SarabunIT๙" w:hAnsi="TH SarabunIT๙" w:cs="TH SarabunIT๙"/>
+          <w:b w:val="0"/>
+          <w:bCs w:val="0"/>
+          <w:sz w:val="32"/>
+          <w:szCs w:val="32"/>
+        </w:rPr>
+        <w:t>b_date</w:t>
+      </w:r>
+      <w:proofErr w:type="spellEnd"/>
+      <w:r>
+        <w:rPr>
+          <w:rFonts w:ascii="TH SarabunIT๙" w:hAnsi="TH SarabunIT๙" w:cs="TH SarabunIT๙"/>
+          <w:b w:val="0"/>
+          <w:bCs w:val="0"/>
+          <w:sz w:val="32"/>
+          <w:szCs w:val="32"/>
+        </w:rPr>
+        <w:t>}</w:t>
+      </w:r>
+      <w:r>
+        <w:rPr>
+          <w:rFonts w:ascii="TH SarabunIT๙" w:hAnsi="TH SarabunIT๙" w:cs="TH SarabunIT๙"/>
+          <w:b w:val="0"/>
+          <w:bCs w:val="0"/>
+          <w:sz w:val="32"/>
+          <w:szCs w:val="32"/>
+        </w:rPr>
+        <w:t>{</w:t>
+      </w:r>
+      <w:proofErr w:type="spellStart"/>
+      <w:r>
+        <w:rPr>
+          <w:rFonts w:ascii="TH SarabunIT๙" w:hAnsi="TH SarabunIT๙" w:cs="TH SarabunIT๙"/>
+          <w:b w:val="0"/>
+          <w:bCs w:val="0"/>
+          <w:sz w:val="32"/>
+          <w:szCs w:val="32"/>
+        </w:rPr>
+        <w:t>b_</w:t>
+      </w:r>
+      <w:r>
+        <w:rPr>
+          <w:rFonts w:ascii="TH SarabunIT๙" w:hAnsi="TH SarabunIT๙" w:cs="TH SarabunIT๙"/>
+          <w:b w:val="0"/>
+          <w:bCs w:val="0"/>
+          <w:sz w:val="32"/>
+          <w:szCs w:val="32"/>
+        </w:rPr>
+        <w:t>month</w:t>
+      </w:r>
+      <w:proofErr w:type="spellEnd"/>
+      <w:r>
+        <w:rPr>
+          <w:rFonts w:ascii="TH SarabunIT๙" w:hAnsi="TH SarabunIT๙" w:cs="TH SarabunIT๙"/>
+          <w:b w:val="0"/>
+          <w:bCs w:val="0"/>
+          <w:sz w:val="32"/>
+          <w:szCs w:val="32"/>
+        </w:rPr>
+        <w:t>}{</w:t>
+      </w:r>
+      <w:proofErr w:type="spellStart"/>
+      <w:r>
+        <w:rPr>
+          <w:rFonts w:ascii="TH SarabunIT๙" w:hAnsi="TH SarabunIT๙" w:cs="TH SarabunIT๙"/>
+          <w:b w:val="0"/>
+          <w:bCs w:val="0"/>
+          <w:sz w:val="32"/>
+          <w:szCs w:val="32"/>
+        </w:rPr>
+        <w:t>b_</w:t>
+      </w:r>
+      <w:r>
+        <w:rPr>
+          <w:rFonts w:ascii="TH SarabunIT๙" w:hAnsi="TH SarabunIT๙" w:cs="TH SarabunIT๙"/>
+          <w:b w:val="0"/>
+          <w:bCs w:val="0"/>
+          <w:sz w:val="32"/>
+          <w:szCs w:val="32"/>
+        </w:rPr>
+        <w:t>year</w:t>
+      </w:r>
+      <w:proofErr w:type="spellEnd"/>
+      <w:r>
+        <w:rPr>
+          <w:rFonts w:ascii="TH SarabunIT๙" w:hAnsi="TH SarabunIT๙" w:cs="TH SarabunIT๙"/>
+          <w:b w:val="0"/>
+          <w:bCs w:val="0"/>
+          <w:sz w:val="32"/>
+          <w:szCs w:val="32"/>
+        </w:rPr>
+        <w:t>}</w:t>
+      </w:r>
+      <w:r>
+        <w:rPr>
+          <w:rFonts w:ascii="TH SarabunIT๙" w:hAnsi="TH SarabunIT๙" w:cs="TH SarabunIT๙" w:hint="cs"/>
           <w:color w:val="FF0000"/>
           <w:sz w:val="32"/>
           <w:szCs w:val="32"/>
           <w:cs/>
         </w:rPr>
-        <w:t>ได้เกิดเมื่อวันที่ ปัจจุบันอายุ ปี</w:t>
-      </w:r>
-      <w:r>
-        <w:rPr>
-          <w:rFonts w:ascii="TH SarabunIT๙" w:hAnsi="TH SarabunIT๙" w:cs="TH SarabunIT๙" w:hint="cs"/>
-          <w:b w:val="0"/>
-          <w:bCs w:val="0"/>
-          <w:sz w:val="32"/>
-          <w:szCs w:val="32"/>
-          <w:cs/>
-        </w:rPr>
-        <w:t xml:space="preserve"> เป็นบุตรของนาย</w:t>
+        <w:t xml:space="preserve"> </w:t>
+      </w:r>
+      <w:r>
+        <w:rPr>
+          <w:rFonts w:ascii="TH SarabunIT๙" w:hAnsi="TH SarabunIT๙" w:cs="TH SarabunIT๙" w:hint="cs"/>
+          <w:b w:val="0"/>
+          <w:bCs w:val="0"/>
+          <w:color w:val="000000" w:themeColor="text1"/>
+          <w:sz w:val="32"/>
+          <w:szCs w:val="32"/>
+          <w:cs/>
+        </w:rPr>
+        <w:t>ปัจจุบันอายุ</w:t>
+      </w:r>
+      <w:r>
+        <w:rPr>
+          <w:rFonts w:ascii="TH SarabunIT๙" w:hAnsi="TH SarabunIT๙" w:cs="TH SarabunIT๙" w:hint="cs"/>
+          <w:b w:val="0"/>
+          <w:bCs w:val="0"/>
+          <w:color w:val="000000" w:themeColor="text1"/>
+          <w:sz w:val="32"/>
+          <w:szCs w:val="32"/>
+          <w:cs/>
+        </w:rPr>
+        <w:t xml:space="preserve"> </w:t>
+      </w:r>
+      <w:r>
+        <w:rPr>
+          <w:rFonts w:ascii="TH SarabunIT๙" w:hAnsi="TH SarabunIT๙" w:cs="TH SarabunIT๙"/>
+          <w:b w:val="0"/>
+          <w:bCs w:val="0"/>
+          <w:color w:val="000000" w:themeColor="text1"/>
+          <w:sz w:val="32"/>
+          <w:szCs w:val="32"/>
+        </w:rPr>
+        <w:t>{age}</w:t>
+      </w:r>
+      <w:r>
+        <w:rPr>
+          <w:rFonts w:ascii="TH SarabunIT๙" w:hAnsi="TH SarabunIT๙" w:cs="TH SarabunIT๙" w:hint="cs"/>
+          <w:b w:val="0"/>
+          <w:bCs w:val="0"/>
+          <w:color w:val="000000" w:themeColor="text1"/>
+          <w:sz w:val="32"/>
+          <w:szCs w:val="32"/>
+          <w:cs/>
+        </w:rPr>
+        <w:t xml:space="preserve"> </w:t>
+      </w:r>
+      <w:r>
+        <w:rPr>
+          <w:rFonts w:ascii="TH SarabunIT๙" w:hAnsi="TH SarabunIT๙" w:cs="TH SarabunIT๙" w:hint="cs"/>
+          <w:b w:val="0"/>
+          <w:bCs w:val="0"/>
+          <w:color w:val="000000" w:themeColor="text1"/>
+          <w:sz w:val="32"/>
+          <w:szCs w:val="32"/>
+          <w:cs/>
+        </w:rPr>
+        <w:t>ปี</w:t>
+      </w:r>
+      <w:r>
+        <w:rPr>
+          <w:rFonts w:ascii="TH SarabunIT๙" w:hAnsi="TH SarabunIT๙" w:cs="TH SarabunIT๙" w:hint="cs"/>
+          <w:b w:val="0"/>
+          <w:bCs w:val="0"/>
+          <w:sz w:val="32"/>
+          <w:szCs w:val="32"/>
+          <w:cs/>
+        </w:rPr>
+        <w:t xml:space="preserve"> </w:t>
+      </w:r>
+      <w:r>
+        <w:rPr>
+          <w:rFonts w:ascii="TH SarabunIT๙" w:hAnsi="TH SarabunIT๙" w:cs="TH SarabunIT๙" w:hint="cs"/>
+          <w:b w:val="0"/>
+          <w:bCs w:val="0"/>
+          <w:sz w:val="32"/>
+          <w:szCs w:val="32"/>
+          <w:cs/>
+        </w:rPr>
+        <w:t>เป็นบุตรของนาย</w:t>
       </w:r>
       <w:r>
         <w:rPr>
@@ -4524,7 +4724,7 @@
         <w:ind w:right="-23"/>
         <w:jc w:val="thaiDistribute"/>
         <w:rPr>
-          <w:rFonts w:ascii="TH SarabunIT๙" w:hAnsi="TH SarabunIT๙" w:cs="TH SarabunIT๙" w:hint="cs"/>
+          <w:rFonts w:ascii="TH SarabunIT๙" w:hAnsi="TH SarabunIT๙" w:cs="TH SarabunIT๙"/>
           <w:sz w:val="32"/>
           <w:szCs w:val="32"/>
           <w:u w:val="thick"/>
@@ -5159,8 +5359,6 @@
         </w:rPr>
         <w:t xml:space="preserve"> ปี </w:t>
       </w:r>
-      <w:bookmarkStart w:id="0" w:name="_GoBack"/>
-      <w:bookmarkEnd w:id="0"/>
       <w:r>
         <w:rPr>
           <w:rFonts w:ascii="TH SarabunIT๙" w:hAnsi="TH SarabunIT๙" w:cs="TH SarabunIT๙" w:hint="cs"/>
@@ -7896,7 +8094,7 @@
         <w:ind w:right="-23"/>
         <w:jc w:val="thaiDistribute"/>
         <w:rPr>
-          <w:rFonts w:ascii="TH SarabunIT๙" w:hAnsi="TH SarabunIT๙" w:cs="TH SarabunIT๙" w:hint="cs"/>
+          <w:rFonts w:ascii="TH SarabunIT๙" w:hAnsi="TH SarabunIT๙" w:cs="TH SarabunIT๙"/>
           <w:sz w:val="32"/>
           <w:szCs w:val="32"/>
           <w:u w:val="thick"/>
@@ -10371,7 +10569,7 @@
         <w:spacing w:before="100" w:beforeAutospacing="1"/>
         <w:jc w:val="center"/>
         <w:rPr>
-          <w:rFonts w:ascii="TH SarabunIT๙" w:hAnsi="TH SarabunIT๙" w:cs="TH SarabunIT๙" w:hint="cs"/>
+          <w:rFonts w:ascii="TH SarabunIT๙" w:hAnsi="TH SarabunIT๙" w:cs="TH SarabunIT๙"/>
           <w:sz w:val="32"/>
           <w:szCs w:val="32"/>
         </w:rPr>
@@ -10973,7 +11171,7 @@
         <w:spacing w:before="120"/>
         <w:jc w:val="thaiDistribute"/>
         <w:rPr>
-          <w:rFonts w:ascii="TH SarabunIT๙" w:hAnsi="TH SarabunIT๙" w:cs="TH SarabunIT๙" w:hint="cs"/>
+          <w:rFonts w:ascii="TH SarabunIT๙" w:hAnsi="TH SarabunIT๙" w:cs="TH SarabunIT๙"/>
           <w:sz w:val="32"/>
           <w:szCs w:val="32"/>
           <w:cs/>

</xml_diff>